<commit_message>
Retocado el formato del documento de requisitos
</commit_message>
<xml_diff>
--- a/Iteración 1/REQUISITOS FUNCIONALES.docx
+++ b/Iteración 1/REQUISITOS FUNCIONALES.docx
@@ -4,11 +4,9 @@
   <w:body>
     <w:p>
       <w:r>
-        <w:rPr/>
         <w:t>-</w:t>
       </w:r>
       <w:r>
-        <w:rPr/>
         <w:t>REQUISITOS FUNCIONALES</w:t>
       </w:r>
     </w:p>
@@ -28,15 +26,12 @@
           <w:tcPr>
             <w:tcW w:w="2831" w:type="dxa"/>
             <w:shd w:val="clear" w:color="auto" w:fill="171717" w:themeFill="background2" w:themeFillShade="1A"/>
-            <w:tcMar/>
-          </w:tcPr>
-          <w:p>
-            <w:r>
-              <w:rPr/>
+          </w:tcPr>
+          <w:p>
+            <w:r>
               <w:t xml:space="preserve">Requisito </w:t>
             </w:r>
             <w:r>
-              <w:rPr/>
               <w:t>ID</w:t>
             </w:r>
           </w:p>
@@ -45,7 +40,6 @@
           <w:tcPr>
             <w:tcW w:w="2831" w:type="dxa"/>
             <w:shd w:val="clear" w:color="auto" w:fill="171717" w:themeFill="background2" w:themeFillShade="1A"/>
-            <w:tcMar/>
           </w:tcPr>
           <w:p>
             <w:r>
@@ -57,7 +51,6 @@
           <w:tcPr>
             <w:tcW w:w="4943" w:type="dxa"/>
             <w:shd w:val="clear" w:color="auto" w:fill="171717" w:themeFill="background2" w:themeFillShade="1A"/>
-            <w:tcMar/>
           </w:tcPr>
           <w:p>
             <w:r>
@@ -70,7 +63,7 @@
         <w:tc>
           <w:tcPr>
             <w:tcW w:w="2831" w:type="dxa"/>
-            <w:tcMar/>
+            <w:shd w:val="clear" w:color="auto" w:fill="E7E6E6" w:themeFill="background2"/>
           </w:tcPr>
           <w:p>
             <w:r>
@@ -81,7 +74,7 @@
         <w:tc>
           <w:tcPr>
             <w:tcW w:w="2831" w:type="dxa"/>
-            <w:tcMar/>
+            <w:shd w:val="clear" w:color="auto" w:fill="E7E6E6" w:themeFill="background2"/>
           </w:tcPr>
           <w:p>
             <w:r>
@@ -92,16 +85,11 @@
         <w:tc>
           <w:tcPr>
             <w:tcW w:w="4943" w:type="dxa"/>
-            <w:tcMar/>
-          </w:tcPr>
-          <w:p>
-            <w:r>
-              <w:rPr/>
-              <w:t>Gestionar las solicitudes mediante una lógica de negocio y base de datos</w:t>
-            </w:r>
-            <w:r>
-              <w:rPr/>
-              <w:t>.</w:t>
+            <w:shd w:val="clear" w:color="auto" w:fill="E7E6E6" w:themeFill="background2"/>
+          </w:tcPr>
+          <w:p>
+            <w:r>
+              <w:t>Gestionar las solicitudes mediante una lógica de negocio y base de datos.</w:t>
             </w:r>
           </w:p>
         </w:tc>
@@ -110,7 +98,6 @@
         <w:tc>
           <w:tcPr>
             <w:tcW w:w="2831" w:type="dxa"/>
-            <w:tcMar/>
           </w:tcPr>
           <w:p>
             <w:r>
@@ -124,7 +111,6 @@
         <w:tc>
           <w:tcPr>
             <w:tcW w:w="2831" w:type="dxa"/>
-            <w:tcMar/>
           </w:tcPr>
           <w:p>
             <w:r>
@@ -135,7 +121,6 @@
         <w:tc>
           <w:tcPr>
             <w:tcW w:w="4943" w:type="dxa"/>
-            <w:tcMar/>
           </w:tcPr>
           <w:p>
             <w:r>
@@ -149,7 +134,6 @@
           <w:tcPr>
             <w:tcW w:w="2831" w:type="dxa"/>
             <w:shd w:val="clear" w:color="auto" w:fill="E7E6E6" w:themeFill="background2"/>
-            <w:tcMar/>
           </w:tcPr>
           <w:p>
             <w:r>
@@ -164,7 +148,6 @@
           <w:tcPr>
             <w:tcW w:w="2831" w:type="dxa"/>
             <w:shd w:val="clear" w:color="auto" w:fill="E7E6E6" w:themeFill="background2"/>
-            <w:tcMar/>
           </w:tcPr>
           <w:p>
             <w:r>
@@ -176,15 +159,12 @@
           <w:tcPr>
             <w:tcW w:w="4943" w:type="dxa"/>
             <w:shd w:val="clear" w:color="auto" w:fill="E7E6E6" w:themeFill="background2"/>
-            <w:tcMar/>
-          </w:tcPr>
-          <w:p>
-            <w:r>
-              <w:rPr/>
+          </w:tcPr>
+          <w:p>
+            <w:r>
               <w:t>La aplicación se deberá ajustar automáticamente en los diferentes dispositivos.</w:t>
             </w:r>
             <w:r>
-              <w:rPr/>
               <w:t xml:space="preserve"> (?)</w:t>
             </w:r>
           </w:p>
@@ -194,18 +174,13 @@
         <w:tc>
           <w:tcPr>
             <w:tcW w:w="2831" w:type="dxa"/>
-            <w:tcMar/>
+            <w:shd w:val="clear" w:color="auto" w:fill="E7E6E6" w:themeFill="background2"/>
           </w:tcPr>
           <w:p>
             <w:pPr>
-              <w:pStyle w:val="Normal"/>
-              <w:bidi w:val="0"/>
-              <w:spacing w:before="0" w:beforeAutospacing="off" w:after="0" w:afterAutospacing="off" w:line="259" w:lineRule="auto"/>
-              <w:ind w:left="0" w:right="0"/>
-              <w:jc w:val="left"/>
+              <w:spacing w:line="259" w:lineRule="auto"/>
             </w:pPr>
             <w:r>
-              <w:rPr/>
               <w:t>RF-03</w:t>
             </w:r>
           </w:p>
@@ -213,14 +188,10 @@
         <w:tc>
           <w:tcPr>
             <w:tcW w:w="2831" w:type="dxa"/>
-            <w:tcMar/>
-          </w:tcPr>
-          <w:p>
-            <w:pPr>
-              <w:pStyle w:val="Normal"/>
-            </w:pPr>
-            <w:r>
-              <w:rPr/>
+            <w:shd w:val="clear" w:color="auto" w:fill="E7E6E6" w:themeFill="background2"/>
+          </w:tcPr>
+          <w:p>
+            <w:r>
               <w:t>Componentes de la aplicación</w:t>
             </w:r>
           </w:p>
@@ -228,51 +199,23 @@
         <w:tc>
           <w:tcPr>
             <w:tcW w:w="4943" w:type="dxa"/>
-            <w:tcMar/>
-          </w:tcPr>
-          <w:p>
-            <w:pPr>
-              <w:pStyle w:val="Normal"/>
-            </w:pPr>
-            <w:r>
-              <w:rPr/>
-              <w:t xml:space="preserve">La aplicación necesita tener cuatro componentes </w:t>
-            </w:r>
-            <w:r>
-              <w:rPr/>
-              <w:t>b</w:t>
-            </w:r>
-            <w:r>
-              <w:rPr/>
+            <w:shd w:val="clear" w:color="auto" w:fill="E7E6E6" w:themeFill="background2"/>
+          </w:tcPr>
+          <w:p>
+            <w:r>
+              <w:t>La aplicación necesita tener cuatro componentes b</w:t>
+            </w:r>
+            <w:r>
               <w:t>á</w:t>
             </w:r>
             <w:r>
-              <w:rPr/>
               <w:t>sic</w:t>
             </w:r>
             <w:r>
-              <w:rPr/>
               <w:t>o</w:t>
             </w:r>
             <w:r>
-              <w:rPr/>
-              <w:t>s</w:t>
-            </w:r>
-            <w:r>
-              <w:rPr/>
-              <w:t xml:space="preserve"> para su correcto funcionam</w:t>
-            </w:r>
-            <w:r>
-              <w:rPr/>
-              <w:t>i</w:t>
-            </w:r>
-            <w:r>
-              <w:rPr/>
-              <w:t>e</w:t>
-            </w:r>
-            <w:r>
-              <w:rPr/>
-              <w:t>nto.</w:t>
+              <w:t>s para su correcto funcionamiento.</w:t>
             </w:r>
           </w:p>
         </w:tc>
@@ -281,15 +224,12 @@
         <w:tc>
           <w:tcPr>
             <w:tcW w:w="2831" w:type="dxa"/>
-            <w:tcMar/>
-          </w:tcPr>
-          <w:p>
-            <w:r>
-              <w:rPr/>
+          </w:tcPr>
+          <w:p>
+            <w:r>
               <w:t>RF-</w:t>
             </w:r>
             <w:r>
-              <w:rPr/>
               <w:t>3.1</w:t>
             </w:r>
           </w:p>
@@ -297,7 +237,6 @@
         <w:tc>
           <w:tcPr>
             <w:tcW w:w="2831" w:type="dxa"/>
-            <w:tcMar/>
           </w:tcPr>
           <w:p>
             <w:r>
@@ -308,20 +247,10 @@
         <w:tc>
           <w:tcPr>
             <w:tcW w:w="4943" w:type="dxa"/>
-            <w:tcMar/>
-          </w:tcPr>
-          <w:p>
-            <w:r>
-              <w:rPr/>
-              <w:t xml:space="preserve">La aplicación debe </w:t>
-            </w:r>
-            <w:r>
-              <w:rPr/>
-              <w:t>incluir</w:t>
-            </w:r>
-            <w:r>
-              <w:rPr/>
-              <w:t xml:space="preserve"> un canal de mensajería basado en agentes de mensajes</w:t>
+          </w:tcPr>
+          <w:p>
+            <w:r>
+              <w:t>La aplicación debe incluir un canal de mensajería basado en agentes de mensajes</w:t>
             </w:r>
           </w:p>
         </w:tc>
@@ -333,14 +262,9 @@
         <w:tc>
           <w:tcPr>
             <w:tcW w:w="2831" w:type="dxa"/>
-            <w:tcMar/>
-          </w:tcPr>
-          <w:p>
-            <w:pPr>
-              <w:pStyle w:val="Normal"/>
-            </w:pPr>
-            <w:r>
-              <w:rPr/>
+          </w:tcPr>
+          <w:p>
+            <w:r>
               <w:t>RF-3.2</w:t>
             </w:r>
           </w:p>
@@ -348,11 +272,9 @@
         <w:tc>
           <w:tcPr>
             <w:tcW w:w="2831" w:type="dxa"/>
-            <w:tcMar/>
-          </w:tcPr>
-          <w:p>
-            <w:r>
-              <w:rPr/>
+          </w:tcPr>
+          <w:p>
+            <w:r>
               <w:t>Componentes de Presentación</w:t>
             </w:r>
           </w:p>
@@ -360,40 +282,25 @@
         <w:tc>
           <w:tcPr>
             <w:tcW w:w="4943" w:type="dxa"/>
-            <w:tcMar/>
-          </w:tcPr>
-          <w:p>
-            <w:r>
-              <w:rPr/>
+          </w:tcPr>
+          <w:p>
+            <w:r>
               <w:t>Permiten el c</w:t>
             </w:r>
             <w:r>
-              <w:rPr/>
               <w:t xml:space="preserve">ontrol de </w:t>
             </w:r>
             <w:r>
-              <w:rPr/>
               <w:t>la interfaz de usuario</w:t>
             </w:r>
             <w:r>
-              <w:rPr/>
               <w:t xml:space="preserve"> y</w:t>
             </w:r>
             <w:r>
-              <w:rPr/>
-              <w:t xml:space="preserve"> </w:t>
-            </w:r>
-            <w:r>
-              <w:rPr/>
-              <w:t xml:space="preserve">el </w:t>
-            </w:r>
-            <w:r>
-              <w:rPr/>
-              <w:t>consumo</w:t>
-            </w:r>
-            <w:r>
-              <w:rPr/>
-              <w:t xml:space="preserve"> de servicios remotos.</w:t>
+              <w:t xml:space="preserve"> el </w:t>
+            </w:r>
+            <w:r>
+              <w:t>consumo de servicios remotos.</w:t>
             </w:r>
           </w:p>
         </w:tc>
@@ -405,14 +312,9 @@
         <w:tc>
           <w:tcPr>
             <w:tcW w:w="2831" w:type="dxa"/>
-            <w:tcMar/>
-          </w:tcPr>
-          <w:p>
-            <w:pPr>
-              <w:pStyle w:val="Normal"/>
-            </w:pPr>
-            <w:r>
-              <w:rPr/>
+          </w:tcPr>
+          <w:p>
+            <w:r>
               <w:t>RF-3.3</w:t>
             </w:r>
           </w:p>
@@ -420,11 +322,9 @@
         <w:tc>
           <w:tcPr>
             <w:tcW w:w="2831" w:type="dxa"/>
-            <w:tcMar/>
-          </w:tcPr>
-          <w:p>
-            <w:r>
-              <w:rPr/>
+          </w:tcPr>
+          <w:p>
+            <w:r>
               <w:t>Lógica de dominio</w:t>
             </w:r>
           </w:p>
@@ -432,11 +332,9 @@
         <w:tc>
           <w:tcPr>
             <w:tcW w:w="4943" w:type="dxa"/>
-            <w:tcMar/>
-          </w:tcPr>
-          <w:p>
-            <w:r>
-              <w:rPr/>
+          </w:tcPr>
+          <w:p>
+            <w:r>
               <w:t>Se trata de la lógica de dominio de la aplicación.</w:t>
             </w:r>
           </w:p>
@@ -449,14 +347,9 @@
         <w:tc>
           <w:tcPr>
             <w:tcW w:w="2831" w:type="dxa"/>
-            <w:tcMar/>
-          </w:tcPr>
-          <w:p>
-            <w:pPr>
-              <w:pStyle w:val="Normal"/>
-            </w:pPr>
-            <w:r>
-              <w:rPr/>
+          </w:tcPr>
+          <w:p>
+            <w:r>
               <w:t>RF-3.4</w:t>
             </w:r>
           </w:p>
@@ -464,11 +357,9 @@
         <w:tc>
           <w:tcPr>
             <w:tcW w:w="2831" w:type="dxa"/>
-            <w:tcMar/>
-          </w:tcPr>
-          <w:p>
-            <w:r>
-              <w:rPr/>
+          </w:tcPr>
+          <w:p>
+            <w:r>
               <w:t>Acceso a Base De Datos</w:t>
             </w:r>
           </w:p>
@@ -476,20 +367,18 @@
         <w:tc>
           <w:tcPr>
             <w:tcW w:w="4943" w:type="dxa"/>
-            <w:tcMar/>
-          </w:tcPr>
-          <w:p>
-            <w:r>
-              <w:rPr/>
-              <w:t xml:space="preserve">Permite el acceso a </w:t>
-            </w:r>
-            <w:r>
-              <w:rPr/>
-              <w:t>distintos</w:t>
-            </w:r>
-            <w:r>
-              <w:rPr/>
-              <w:t xml:space="preserve"> tipos de BBDD, como SQL y NoSQL.</w:t>
+          </w:tcPr>
+          <w:p>
+            <w:r>
+              <w:t xml:space="preserve">Permite el acceso a distintos tipos de BBDD, como SQL y </w:t>
+            </w:r>
+            <w:proofErr w:type="spellStart"/>
+            <w:r>
+              <w:t>NoSQL</w:t>
+            </w:r>
+            <w:proofErr w:type="spellEnd"/>
+            <w:r>
+              <w:t>.</w:t>
             </w:r>
           </w:p>
         </w:tc>
@@ -499,7 +388,6 @@
           <w:tcPr>
             <w:tcW w:w="2831" w:type="dxa"/>
             <w:shd w:val="clear" w:color="auto" w:fill="E7E6E6" w:themeFill="background2"/>
-            <w:tcMar/>
           </w:tcPr>
           <w:p>
             <w:r>
@@ -514,7 +402,6 @@
           <w:tcPr>
             <w:tcW w:w="2831" w:type="dxa"/>
             <w:shd w:val="clear" w:color="auto" w:fill="E7E6E6" w:themeFill="background2"/>
-            <w:tcMar/>
           </w:tcPr>
           <w:p>
             <w:r>
@@ -526,11 +413,18 @@
           <w:tcPr>
             <w:tcW w:w="4943" w:type="dxa"/>
             <w:shd w:val="clear" w:color="auto" w:fill="E7E6E6" w:themeFill="background2"/>
-            <w:tcMar/>
-          </w:tcPr>
-          <w:p>
-            <w:r>
-              <w:t>Se enlazarán aplicaciones externas de forma asíncrona para reforzar la fiabilidad de los microservicios.</w:t>
+          </w:tcPr>
+          <w:p>
+            <w:r>
+              <w:t xml:space="preserve">Se enlazarán aplicaciones externas de forma asíncrona para reforzar la fiabilidad de los </w:t>
+            </w:r>
+            <w:proofErr w:type="spellStart"/>
+            <w:r>
+              <w:t>microservicios</w:t>
+            </w:r>
+            <w:proofErr w:type="spellEnd"/>
+            <w:r>
+              <w:t>.</w:t>
             </w:r>
           </w:p>
         </w:tc>
@@ -539,7 +433,7 @@
         <w:tc>
           <w:tcPr>
             <w:tcW w:w="2831" w:type="dxa"/>
-            <w:tcMar/>
+            <w:shd w:val="clear" w:color="auto" w:fill="E7E6E6" w:themeFill="background2"/>
           </w:tcPr>
           <w:p>
             <w:r>
@@ -553,78 +447,87 @@
         <w:tc>
           <w:tcPr>
             <w:tcW w:w="2831" w:type="dxa"/>
-            <w:tcMar/>
+            <w:shd w:val="clear" w:color="auto" w:fill="E7E6E6" w:themeFill="background2"/>
           </w:tcPr>
           <w:p>
             <w:pPr>
-              <w:pStyle w:val="Normal"/>
-              <w:bidi w:val="0"/>
-              <w:spacing w:before="0" w:beforeAutospacing="off" w:after="0" w:afterAutospacing="off" w:line="259" w:lineRule="auto"/>
-              <w:ind w:left="0" w:right="0"/>
-              <w:jc w:val="left"/>
+              <w:spacing w:line="259" w:lineRule="auto"/>
             </w:pPr>
             <w:r>
-              <w:rPr/>
-              <w:t>Funcionalidades en microservicios independientes</w:t>
+              <w:t xml:space="preserve">Funcionalidades en </w:t>
+            </w:r>
+            <w:proofErr w:type="spellStart"/>
+            <w:r>
+              <w:t>microservicios</w:t>
+            </w:r>
+            <w:proofErr w:type="spellEnd"/>
+            <w:r>
+              <w:t xml:space="preserve"> independientes</w:t>
             </w:r>
           </w:p>
         </w:tc>
         <w:tc>
           <w:tcPr>
             <w:tcW w:w="4943" w:type="dxa"/>
-            <w:tcMar/>
+            <w:shd w:val="clear" w:color="auto" w:fill="E7E6E6" w:themeFill="background2"/>
           </w:tcPr>
           <w:p>
             <w:pPr>
-              <w:pStyle w:val="Normal"/>
-              <w:bidi w:val="0"/>
-              <w:spacing w:before="0" w:beforeAutospacing="off" w:after="0" w:afterAutospacing="off" w:line="259" w:lineRule="auto"/>
-              <w:ind w:left="0" w:right="0"/>
-              <w:jc w:val="left"/>
+              <w:spacing w:line="259" w:lineRule="auto"/>
             </w:pPr>
             <w:r>
-              <w:rPr/>
-              <w:t>Se desarrolla e implementa cada microservicio de forma independiente sin que afecte a otros subsistemas</w:t>
-            </w:r>
-            <w:r>
-              <w:rPr/>
+              <w:t xml:space="preserve">Se desarrolla e implementa cada </w:t>
+            </w:r>
+            <w:proofErr w:type="spellStart"/>
+            <w:r>
+              <w:t>microservicio</w:t>
+            </w:r>
+            <w:proofErr w:type="spellEnd"/>
+            <w:r>
+              <w:t xml:space="preserve"> de forma independiente sin que afecte a otros subsistemas</w:t>
+            </w:r>
+            <w:r>
               <w:t>. Se soportarán e</w:t>
             </w:r>
             <w:r>
-              <w:rPr/>
               <w:t xml:space="preserve">n </w:t>
             </w:r>
             <w:r>
-              <w:rPr/>
               <w:t>base</w:t>
             </w:r>
             <w:r>
-              <w:rPr/>
               <w:t>s</w:t>
             </w:r>
             <w:r>
-              <w:rPr/>
               <w:t xml:space="preserve"> de datos SQL</w:t>
             </w:r>
             <w:r>
-              <w:rPr/>
               <w:t xml:space="preserve"> distintas,</w:t>
             </w:r>
             <w:r>
-              <w:rPr/>
               <w:t xml:space="preserve"> a excepci</w:t>
             </w:r>
             <w:r>
-              <w:rPr/>
               <w:t>ó</w:t>
             </w:r>
             <w:r>
-              <w:rPr/>
-              <w:t>n de la cesta que utiliza una base de datos NoSQL</w:t>
-            </w:r>
-            <w:r>
-              <w:rPr/>
-              <w:t>. La coherencia entre las bases de datos de los diferentes microservicios se logra mediante eventos de integración de nivel de aplicación.</w:t>
+              <w:t xml:space="preserve">n de la cesta que utiliza una base de datos </w:t>
+            </w:r>
+            <w:proofErr w:type="spellStart"/>
+            <w:r>
+              <w:t>NoSQL</w:t>
+            </w:r>
+            <w:proofErr w:type="spellEnd"/>
+            <w:r>
+              <w:t xml:space="preserve">. La coherencia entre las bases de datos de los diferentes </w:t>
+            </w:r>
+            <w:proofErr w:type="spellStart"/>
+            <w:r>
+              <w:t>microservicios</w:t>
+            </w:r>
+            <w:proofErr w:type="spellEnd"/>
+            <w:r>
+              <w:t xml:space="preserve"> se logra mediante eventos de integración de nivel de aplicación.</w:t>
             </w:r>
           </w:p>
         </w:tc>
@@ -633,7 +536,6 @@
         <w:tc>
           <w:tcPr>
             <w:tcW w:w="2831" w:type="dxa"/>
-            <w:tcMar/>
           </w:tcPr>
           <w:p>
             <w:r>
@@ -647,23 +549,33 @@
         <w:tc>
           <w:tcPr>
             <w:tcW w:w="2831" w:type="dxa"/>
-            <w:tcMar/>
-          </w:tcPr>
-          <w:p>
-            <w:r>
-              <w:t>Catálogo de Microservicios</w:t>
-            </w:r>
+          </w:tcPr>
+          <w:p>
+            <w:r>
+              <w:t xml:space="preserve">Catálogo de </w:t>
+            </w:r>
+            <w:proofErr w:type="spellStart"/>
+            <w:r>
+              <w:t>Microservicios</w:t>
+            </w:r>
+            <w:proofErr w:type="spellEnd"/>
           </w:p>
         </w:tc>
         <w:tc>
           <w:tcPr>
             <w:tcW w:w="4943" w:type="dxa"/>
-            <w:tcMar/>
-          </w:tcPr>
-          <w:p>
-            <w:r>
-              <w:rPr/>
-              <w:t>Es una lista de los diferentes microservicios disponibles que se pueden usar.</w:t>
+          </w:tcPr>
+          <w:p>
+            <w:r>
+              <w:t xml:space="preserve">Es una lista de los diferentes </w:t>
+            </w:r>
+            <w:proofErr w:type="spellStart"/>
+            <w:r>
+              <w:t>microservicios</w:t>
+            </w:r>
+            <w:proofErr w:type="spellEnd"/>
+            <w:r>
+              <w:t xml:space="preserve"> disponibles que se pueden usar.</w:t>
             </w:r>
           </w:p>
         </w:tc>
@@ -672,7 +584,6 @@
         <w:tc>
           <w:tcPr>
             <w:tcW w:w="2831" w:type="dxa"/>
-            <w:tcMar/>
           </w:tcPr>
           <w:p>
             <w:r>
@@ -686,7 +597,6 @@
         <w:tc>
           <w:tcPr>
             <w:tcW w:w="2831" w:type="dxa"/>
-            <w:tcMar/>
           </w:tcPr>
           <w:p>
             <w:r>
@@ -697,15 +607,12 @@
         <w:tc>
           <w:tcPr>
             <w:tcW w:w="4943" w:type="dxa"/>
-            <w:tcMar/>
-          </w:tcPr>
-          <w:p>
-            <w:r>
-              <w:rPr/>
+          </w:tcPr>
+          <w:p>
+            <w:r>
               <w:t>La aplicación debe poder procesar los pedidos que realice el usuario</w:t>
             </w:r>
             <w:r>
-              <w:rPr/>
               <w:t xml:space="preserve"> en la tienda.</w:t>
             </w:r>
           </w:p>
@@ -715,7 +622,6 @@
         <w:tc>
           <w:tcPr>
             <w:tcW w:w="2831" w:type="dxa"/>
-            <w:tcMar/>
           </w:tcPr>
           <w:p>
             <w:r>
@@ -726,7 +632,6 @@
         <w:tc>
           <w:tcPr>
             <w:tcW w:w="2831" w:type="dxa"/>
-            <w:tcMar/>
           </w:tcPr>
           <w:p>
             <w:r>
@@ -737,15 +642,12 @@
         <w:tc>
           <w:tcPr>
             <w:tcW w:w="4943" w:type="dxa"/>
-            <w:tcMar/>
-          </w:tcPr>
-          <w:p>
-            <w:r>
-              <w:rPr/>
+          </w:tcPr>
+          <w:p>
+            <w:r>
               <w:t>La aplicación es capaz de identificar el usuario que ha iniciado sesión</w:t>
             </w:r>
             <w:r>
-              <w:rPr/>
               <w:t xml:space="preserve"> con su cuenta de la tienda.</w:t>
             </w:r>
           </w:p>
@@ -758,15 +660,12 @@
         <w:tc>
           <w:tcPr>
             <w:tcW w:w="2831" w:type="dxa"/>
-            <w:tcMar/>
-          </w:tcPr>
-          <w:p>
-            <w:r>
-              <w:rPr/>
+          </w:tcPr>
+          <w:p>
+            <w:r>
               <w:t>RF-</w:t>
             </w:r>
             <w:r>
-              <w:rPr/>
               <w:t>5.4</w:t>
             </w:r>
           </w:p>
@@ -774,7 +673,6 @@
         <w:tc>
           <w:tcPr>
             <w:tcW w:w="2831" w:type="dxa"/>
-            <w:tcMar/>
           </w:tcPr>
           <w:p>
             <w:r>
@@ -785,20 +683,32 @@
         <w:tc>
           <w:tcPr>
             <w:tcW w:w="4943" w:type="dxa"/>
-            <w:tcMar/>
-          </w:tcPr>
-          <w:p>
-            <w:r>
-              <w:rPr/>
+          </w:tcPr>
+          <w:p>
+            <w:r>
               <w:t>Se utilizará una caché para almacenar la cesta de compra</w:t>
             </w:r>
             <w:r>
-              <w:rPr/>
               <w:t xml:space="preserve"> con los productos que desea comprar</w:t>
             </w:r>
             <w:r>
-              <w:rPr/>
-              <w:t xml:space="preserve"> y la localización de microservicios de terceros, en una base de datos MongoDB.</w:t>
+              <w:t xml:space="preserve"> y la localización de </w:t>
+            </w:r>
+            <w:proofErr w:type="spellStart"/>
+            <w:r>
+              <w:t>microservicios</w:t>
+            </w:r>
+            <w:proofErr w:type="spellEnd"/>
+            <w:r>
+              <w:t xml:space="preserve"> de terceros, en una base de datos </w:t>
+            </w:r>
+            <w:proofErr w:type="spellStart"/>
+            <w:r>
+              <w:t>MongoDB</w:t>
+            </w:r>
+            <w:proofErr w:type="spellEnd"/>
+            <w:r>
+              <w:t>.</w:t>
             </w:r>
           </w:p>
         </w:tc>
@@ -808,15 +718,12 @@
           <w:tcPr>
             <w:tcW w:w="2831" w:type="dxa"/>
             <w:shd w:val="clear" w:color="auto" w:fill="E7E6E6" w:themeFill="background2"/>
-            <w:tcMar/>
-          </w:tcPr>
-          <w:p>
-            <w:r>
-              <w:rPr/>
+          </w:tcPr>
+          <w:p>
+            <w:r>
               <w:t>RF-0</w:t>
             </w:r>
             <w:r>
-              <w:rPr/>
               <w:t>6</w:t>
             </w:r>
           </w:p>
@@ -825,109 +732,103 @@
           <w:tcPr>
             <w:tcW w:w="2831" w:type="dxa"/>
             <w:shd w:val="clear" w:color="auto" w:fill="E7E6E6" w:themeFill="background2"/>
-            <w:tcMar/>
-          </w:tcPr>
-          <w:p>
-            <w:pPr>
-              <w:pStyle w:val="Normal"/>
-            </w:pPr>
-            <w:r>
-              <w:rPr/>
+          </w:tcPr>
+          <w:p>
+            <w:r>
               <w:t xml:space="preserve">Comunicación entre </w:t>
             </w:r>
             <w:r>
-              <w:rPr/>
               <w:t>los clientes</w:t>
             </w:r>
             <w:r>
-              <w:rPr/>
-              <w:t xml:space="preserve"> </w:t>
-            </w:r>
-            <w:r>
-              <w:rPr/>
-              <w:t xml:space="preserve">y </w:t>
-            </w:r>
-            <w:r>
-              <w:rPr/>
-              <w:t>los microservicios</w:t>
-            </w:r>
+              <w:t xml:space="preserve"> y </w:t>
+            </w:r>
+            <w:r>
+              <w:t xml:space="preserve">los </w:t>
+            </w:r>
+            <w:proofErr w:type="spellStart"/>
+            <w:r>
+              <w:t>microservicios</w:t>
+            </w:r>
+            <w:proofErr w:type="spellEnd"/>
           </w:p>
         </w:tc>
         <w:tc>
           <w:tcPr>
             <w:tcW w:w="4943" w:type="dxa"/>
             <w:shd w:val="clear" w:color="auto" w:fill="E7E6E6" w:themeFill="background2"/>
-            <w:tcMar/>
-          </w:tcPr>
-          <w:p>
-            <w:r>
-              <w:rPr/>
-              <w:t xml:space="preserve">El cliente desea comunicarse con el microservicio y lo puede hacer a </w:t>
-            </w:r>
-            <w:r>
-              <w:rPr/>
-              <w:t>trav</w:t>
-            </w:r>
-            <w:r>
-              <w:rPr/>
+          </w:tcPr>
+          <w:p>
+            <w:r>
+              <w:t xml:space="preserve">El cliente desea comunicarse con el </w:t>
+            </w:r>
+            <w:proofErr w:type="spellStart"/>
+            <w:r>
+              <w:t>microservicio</w:t>
+            </w:r>
+            <w:proofErr w:type="spellEnd"/>
+            <w:r>
+              <w:t xml:space="preserve"> y lo puede hacer a trav</w:t>
+            </w:r>
+            <w:r>
               <w:t>é</w:t>
             </w:r>
             <w:r>
-              <w:rPr/>
-              <w:t>s</w:t>
-            </w:r>
-            <w:r>
-              <w:rPr/>
-              <w:t xml:space="preserve"> de la puerta de enlace de una API o </w:t>
-            </w:r>
-            <w:r>
-              <w:rPr/>
-              <w:t>tambi</w:t>
-            </w:r>
-            <w:r>
-              <w:rPr/>
+              <w:t>s de la puerta de enlace de una API o tambi</w:t>
+            </w:r>
+            <w:r>
               <w:t>é</w:t>
             </w:r>
             <w:r>
-              <w:rPr/>
-              <w:t>n</w:t>
-            </w:r>
-            <w:r>
-              <w:rPr/>
-              <w:t xml:space="preserve"> con el microservicio MVC, que se comunica con otros microservicios mediante la puerta de enlace de API</w:t>
-            </w:r>
-            <w:r>
-              <w:rPr/>
-              <w:t xml:space="preserve">. Se </w:t>
-            </w:r>
-            <w:r>
-              <w:rPr/>
-              <w:t>podr</w:t>
-            </w:r>
-            <w:r>
-              <w:rPr/>
+              <w:t xml:space="preserve">n con el </w:t>
+            </w:r>
+            <w:proofErr w:type="spellStart"/>
+            <w:r>
+              <w:t>microservicio</w:t>
+            </w:r>
+            <w:proofErr w:type="spellEnd"/>
+            <w:r>
+              <w:t xml:space="preserve"> MVC, que se comunica con otros </w:t>
+            </w:r>
+            <w:proofErr w:type="spellStart"/>
+            <w:r>
+              <w:t>microservicios</w:t>
+            </w:r>
+            <w:proofErr w:type="spellEnd"/>
+            <w:r>
+              <w:t xml:space="preserve"> mediante la puerta de enlace de API</w:t>
+            </w:r>
+            <w:r>
+              <w:t>. Se podr</w:t>
+            </w:r>
+            <w:r>
               <w:t>á</w:t>
             </w:r>
             <w:r>
-              <w:rPr/>
-              <w:t xml:space="preserve"> usar contenedores de microservicios dentro de un host o mediante un </w:t>
-            </w:r>
-            <w:proofErr w:type="spellStart"/>
-            <w:r>
-              <w:rPr/>
+              <w:t xml:space="preserve"> usar contenedores de </w:t>
+            </w:r>
+            <w:proofErr w:type="spellStart"/>
+            <w:r>
+              <w:t>microservicios</w:t>
+            </w:r>
+            <w:proofErr w:type="spellEnd"/>
+            <w:r>
+              <w:t xml:space="preserve"> dentro de un host o mediante un </w:t>
+            </w:r>
+            <w:proofErr w:type="spellStart"/>
+            <w:proofErr w:type="gramStart"/>
+            <w:r>
               <w:t>cluster</w:t>
             </w:r>
             <w:proofErr w:type="spellEnd"/>
-            <w:r>
-              <w:rPr/>
+            <w:proofErr w:type="gramEnd"/>
+            <w:r>
               <w:t>. Se utilizar</w:t>
             </w:r>
             <w:r>
-              <w:rPr/>
               <w:t>á</w:t>
             </w:r>
             <w:r>
-              <w:rPr/>
               <w:t>n dos tipos de comunicación.</w:t>
             </w:r>
           </w:p>
@@ -937,16 +838,13 @@
         <w:tc>
           <w:tcPr>
             <w:tcW w:w="2831" w:type="dxa"/>
-            <w:shd w:val="clear" w:color="auto" w:fill="E7E6E6" w:themeFill="background2"/>
-            <w:tcMar/>
-          </w:tcPr>
-          <w:p>
-            <w:r>
-              <w:rPr/>
+            <w:shd w:val="clear" w:color="auto" w:fill="FFFFFF" w:themeFill="background1"/>
+          </w:tcPr>
+          <w:p>
+            <w:r>
               <w:t>RF-</w:t>
             </w:r>
             <w:r>
-              <w:rPr/>
               <w:t>6.1</w:t>
             </w:r>
           </w:p>
@@ -954,12 +852,10 @@
         <w:tc>
           <w:tcPr>
             <w:tcW w:w="2831" w:type="dxa"/>
-            <w:shd w:val="clear" w:color="auto" w:fill="E7E6E6" w:themeFill="background2"/>
-            <w:tcMar/>
-          </w:tcPr>
-          <w:p>
-            <w:r>
-              <w:rPr/>
+            <w:shd w:val="clear" w:color="auto" w:fill="FFFFFF" w:themeFill="background1"/>
+          </w:tcPr>
+          <w:p>
+            <w:r>
               <w:t>Consultar Actualizaciones</w:t>
             </w:r>
           </w:p>
@@ -967,38 +863,34 @@
         <w:tc>
           <w:tcPr>
             <w:tcW w:w="4943" w:type="dxa"/>
-            <w:shd w:val="clear" w:color="auto" w:fill="E7E6E6" w:themeFill="background2"/>
-            <w:tcMar/>
-          </w:tcPr>
-          <w:p>
-            <w:pPr>
-              <w:pStyle w:val="Normal"/>
-            </w:pPr>
-            <w:r>
-              <w:rPr/>
-              <w:t xml:space="preserve">Comunicación de cliente a microservicio de HTTP a través de un Gateway que contiene diversas </w:t>
-            </w:r>
-            <w:proofErr w:type="spellStart"/>
-            <w:r>
-              <w:rPr/>
+            <w:shd w:val="clear" w:color="auto" w:fill="FFFFFF" w:themeFill="background1"/>
+          </w:tcPr>
+          <w:p>
+            <w:r>
+              <w:t xml:space="preserve">Comunicación de cliente a </w:t>
+            </w:r>
+            <w:proofErr w:type="spellStart"/>
+            <w:r>
+              <w:t>microservicio</w:t>
+            </w:r>
+            <w:proofErr w:type="spellEnd"/>
+            <w:r>
+              <w:t xml:space="preserve"> de HTTP a través de un Gateway que contiene diversas </w:t>
+            </w:r>
+            <w:proofErr w:type="spellStart"/>
+            <w:r>
               <w:t>APIs</w:t>
             </w:r>
             <w:proofErr w:type="spellEnd"/>
             <w:r>
-              <w:rPr/>
               <w:t xml:space="preserve"> </w:t>
             </w:r>
           </w:p>
           <w:p>
-            <w:pPr>
-              <w:pStyle w:val="Normal"/>
-            </w:pPr>
-            <w:r>
-              <w:rPr/>
+            <w:r>
               <w:t>Se debe poder consultar si es necesario que la aplicación se actualice.</w:t>
             </w:r>
             <w:r>
-              <w:rPr/>
               <w:t xml:space="preserve"> </w:t>
             </w:r>
           </w:p>
@@ -1008,16 +900,13 @@
         <w:tc>
           <w:tcPr>
             <w:tcW w:w="2831" w:type="dxa"/>
-            <w:shd w:val="clear" w:color="auto" w:fill="E7E6E6" w:themeFill="background2"/>
-            <w:tcMar/>
-          </w:tcPr>
-          <w:p>
-            <w:r>
-              <w:rPr/>
+            <w:shd w:val="clear" w:color="auto" w:fill="FFFFFF" w:themeFill="background1"/>
+          </w:tcPr>
+          <w:p>
+            <w:r>
               <w:t>RF-</w:t>
             </w:r>
             <w:r>
-              <w:rPr/>
               <w:t>6.2</w:t>
             </w:r>
           </w:p>
@@ -1025,12 +914,10 @@
         <w:tc>
           <w:tcPr>
             <w:tcW w:w="2831" w:type="dxa"/>
-            <w:shd w:val="clear" w:color="auto" w:fill="E7E6E6" w:themeFill="background2"/>
-            <w:tcMar/>
-          </w:tcPr>
-          <w:p>
-            <w:r>
-              <w:rPr/>
+            <w:shd w:val="clear" w:color="auto" w:fill="FFFFFF" w:themeFill="background1"/>
+          </w:tcPr>
+          <w:p>
+            <w:r>
               <w:t>Bus de eventos</w:t>
             </w:r>
           </w:p>
@@ -1038,72 +925,74 @@
         <w:tc>
           <w:tcPr>
             <w:tcW w:w="4943" w:type="dxa"/>
-            <w:shd w:val="clear" w:color="auto" w:fill="E7E6E6" w:themeFill="background2"/>
-            <w:tcMar/>
-          </w:tcPr>
-          <w:p>
-            <w:r>
-              <w:rPr/>
+            <w:shd w:val="clear" w:color="auto" w:fill="FFFFFF" w:themeFill="background1"/>
+          </w:tcPr>
+          <w:p>
+            <w:r>
               <w:t>Comunicación asincrónica basada en eventos.</w:t>
             </w:r>
           </w:p>
           <w:p>
             <w:r>
-              <w:rPr/>
-              <w:t>Propaga las actualizaciones entre microservicios y se puede implementar</w:t>
-            </w:r>
-            <w:r>
-              <w:rPr/>
+              <w:t xml:space="preserve">Propaga las actualizaciones entre </w:t>
+            </w:r>
+            <w:proofErr w:type="spellStart"/>
+            <w:r>
+              <w:t>microservicios</w:t>
+            </w:r>
+            <w:proofErr w:type="spellEnd"/>
+            <w:r>
+              <w:t xml:space="preserve"> y se puede implementar</w:t>
+            </w:r>
+            <w:r>
               <w:t xml:space="preserve"> agentes de mensajería como </w:t>
             </w:r>
             <w:proofErr w:type="spellStart"/>
             <w:r>
-              <w:rPr/>
               <w:t>RabbitMQ</w:t>
             </w:r>
             <w:proofErr w:type="spellEnd"/>
             <w:r>
-              <w:rPr/>
               <w:t xml:space="preserve">, </w:t>
             </w:r>
             <w:proofErr w:type="spellStart"/>
             <w:r>
-              <w:rPr/>
               <w:t>Service</w:t>
             </w:r>
             <w:proofErr w:type="spellEnd"/>
             <w:r>
-              <w:rPr/>
-              <w:t xml:space="preserve"> Bus (Azure </w:t>
-            </w:r>
-            <w:proofErr w:type="spellStart"/>
-            <w:r>
-              <w:rPr/>
+              <w:t xml:space="preserve"> Bus (</w:t>
+            </w:r>
+            <w:proofErr w:type="spellStart"/>
+            <w:r>
+              <w:t>Azure</w:t>
+            </w:r>
+            <w:proofErr w:type="spellEnd"/>
+            <w:r>
+              <w:t xml:space="preserve"> </w:t>
+            </w:r>
+            <w:proofErr w:type="spellStart"/>
+            <w:r>
               <w:t>Service</w:t>
             </w:r>
             <w:proofErr w:type="spellEnd"/>
             <w:r>
-              <w:rPr/>
               <w:t xml:space="preserve"> Bus, </w:t>
             </w:r>
             <w:proofErr w:type="spellStart"/>
             <w:r>
-              <w:rPr/>
               <w:t>NServiceBus</w:t>
             </w:r>
             <w:proofErr w:type="spellEnd"/>
             <w:r>
-              <w:rPr/>
               <w:t xml:space="preserve">, </w:t>
             </w:r>
             <w:proofErr w:type="spellStart"/>
             <w:r>
-              <w:rPr/>
               <w:t>MassTransit</w:t>
             </w:r>
             <w:proofErr w:type="spellEnd"/>
             <w:r>
-              <w:rPr/>
               <w:t>...)</w:t>
             </w:r>
           </w:p>
@@ -1111,13 +1000,9 @@
       </w:tr>
     </w:tbl>
     <w:p/>
-    <w:p w14:noSpellErr="1">
-      <w:pPr>
-        <w:pStyle w:val="Normal"/>
-      </w:pPr>
-    </w:p>
+    <w:p/>
     <w:sectPr>
-      <w:pgSz w:w="11906" w:h="16838" w:orient="portrait"/>
+      <w:pgSz w:w="11906" w:h="16838"/>
       <w:pgMar w:top="720" w:right="720" w:bottom="720" w:left="720" w:header="708" w:footer="708" w:gutter="0"/>
       <w:cols w:space="708"/>
       <w:docGrid w:linePitch="360"/>
@@ -1131,7 +1016,7 @@
   <w:docDefaults>
     <w:rPrDefault>
       <w:rPr>
-        <w:rFonts w:asciiTheme="minorHAnsi" w:hAnsiTheme="minorHAnsi" w:eastAsiaTheme="minorHAnsi" w:cstheme="minorBidi"/>
+        <w:rFonts w:asciiTheme="minorHAnsi" w:eastAsiaTheme="minorHAnsi" w:hAnsiTheme="minorHAnsi" w:cstheme="minorBidi"/>
         <w:sz w:val="22"/>
         <w:szCs w:val="22"/>
         <w:lang w:val="es-ES" w:eastAsia="en-US" w:bidi="ar-SA"/>
@@ -1146,14 +1031,14 @@
   <w:latentStyles w:defLockedState="0" w:defUIPriority="99" w:defSemiHidden="0" w:defUnhideWhenUsed="0" w:defQFormat="0" w:count="376">
     <w:lsdException w:name="Normal" w:uiPriority="0" w:qFormat="1"/>
     <w:lsdException w:name="heading 1" w:uiPriority="9" w:qFormat="1"/>
-    <w:lsdException w:name="heading 2" w:uiPriority="9" w:semiHidden="1" w:unhideWhenUsed="1" w:qFormat="1"/>
-    <w:lsdException w:name="heading 3" w:uiPriority="9" w:semiHidden="1" w:unhideWhenUsed="1" w:qFormat="1"/>
-    <w:lsdException w:name="heading 4" w:uiPriority="9" w:semiHidden="1" w:unhideWhenUsed="1" w:qFormat="1"/>
-    <w:lsdException w:name="heading 5" w:uiPriority="9" w:semiHidden="1" w:unhideWhenUsed="1" w:qFormat="1"/>
-    <w:lsdException w:name="heading 6" w:uiPriority="9" w:semiHidden="1" w:unhideWhenUsed="1" w:qFormat="1"/>
-    <w:lsdException w:name="heading 7" w:uiPriority="9" w:semiHidden="1" w:unhideWhenUsed="1" w:qFormat="1"/>
-    <w:lsdException w:name="heading 8" w:uiPriority="9" w:semiHidden="1" w:unhideWhenUsed="1" w:qFormat="1"/>
-    <w:lsdException w:name="heading 9" w:uiPriority="9" w:semiHidden="1" w:unhideWhenUsed="1" w:qFormat="1"/>
+    <w:lsdException w:name="heading 2" w:semiHidden="1" w:uiPriority="9" w:unhideWhenUsed="1" w:qFormat="1"/>
+    <w:lsdException w:name="heading 3" w:semiHidden="1" w:uiPriority="9" w:unhideWhenUsed="1" w:qFormat="1"/>
+    <w:lsdException w:name="heading 4" w:semiHidden="1" w:uiPriority="9" w:unhideWhenUsed="1" w:qFormat="1"/>
+    <w:lsdException w:name="heading 5" w:semiHidden="1" w:uiPriority="9" w:unhideWhenUsed="1" w:qFormat="1"/>
+    <w:lsdException w:name="heading 6" w:semiHidden="1" w:uiPriority="9" w:unhideWhenUsed="1" w:qFormat="1"/>
+    <w:lsdException w:name="heading 7" w:semiHidden="1" w:uiPriority="9" w:unhideWhenUsed="1" w:qFormat="1"/>
+    <w:lsdException w:name="heading 8" w:semiHidden="1" w:uiPriority="9" w:unhideWhenUsed="1" w:qFormat="1"/>
+    <w:lsdException w:name="heading 9" w:semiHidden="1" w:uiPriority="9" w:unhideWhenUsed="1" w:qFormat="1"/>
     <w:lsdException w:name="index 1" w:semiHidden="1" w:unhideWhenUsed="1"/>
     <w:lsdException w:name="index 2" w:semiHidden="1" w:unhideWhenUsed="1"/>
     <w:lsdException w:name="index 3" w:semiHidden="1" w:unhideWhenUsed="1"/>
@@ -1163,22 +1048,22 @@
     <w:lsdException w:name="index 7" w:semiHidden="1" w:unhideWhenUsed="1"/>
     <w:lsdException w:name="index 8" w:semiHidden="1" w:unhideWhenUsed="1"/>
     <w:lsdException w:name="index 9" w:semiHidden="1" w:unhideWhenUsed="1"/>
-    <w:lsdException w:name="toc 1" w:uiPriority="39" w:semiHidden="1" w:unhideWhenUsed="1"/>
-    <w:lsdException w:name="toc 2" w:uiPriority="39" w:semiHidden="1" w:unhideWhenUsed="1"/>
-    <w:lsdException w:name="toc 3" w:uiPriority="39" w:semiHidden="1" w:unhideWhenUsed="1"/>
-    <w:lsdException w:name="toc 4" w:uiPriority="39" w:semiHidden="1" w:unhideWhenUsed="1"/>
-    <w:lsdException w:name="toc 5" w:uiPriority="39" w:semiHidden="1" w:unhideWhenUsed="1"/>
-    <w:lsdException w:name="toc 6" w:uiPriority="39" w:semiHidden="1" w:unhideWhenUsed="1"/>
-    <w:lsdException w:name="toc 7" w:uiPriority="39" w:semiHidden="1" w:unhideWhenUsed="1"/>
-    <w:lsdException w:name="toc 8" w:uiPriority="39" w:semiHidden="1" w:unhideWhenUsed="1"/>
-    <w:lsdException w:name="toc 9" w:uiPriority="39" w:semiHidden="1" w:unhideWhenUsed="1"/>
+    <w:lsdException w:name="toc 1" w:semiHidden="1" w:uiPriority="39" w:unhideWhenUsed="1"/>
+    <w:lsdException w:name="toc 2" w:semiHidden="1" w:uiPriority="39" w:unhideWhenUsed="1"/>
+    <w:lsdException w:name="toc 3" w:semiHidden="1" w:uiPriority="39" w:unhideWhenUsed="1"/>
+    <w:lsdException w:name="toc 4" w:semiHidden="1" w:uiPriority="39" w:unhideWhenUsed="1"/>
+    <w:lsdException w:name="toc 5" w:semiHidden="1" w:uiPriority="39" w:unhideWhenUsed="1"/>
+    <w:lsdException w:name="toc 6" w:semiHidden="1" w:uiPriority="39" w:unhideWhenUsed="1"/>
+    <w:lsdException w:name="toc 7" w:semiHidden="1" w:uiPriority="39" w:unhideWhenUsed="1"/>
+    <w:lsdException w:name="toc 8" w:semiHidden="1" w:uiPriority="39" w:unhideWhenUsed="1"/>
+    <w:lsdException w:name="toc 9" w:semiHidden="1" w:uiPriority="39" w:unhideWhenUsed="1"/>
     <w:lsdException w:name="Normal Indent" w:semiHidden="1" w:unhideWhenUsed="1"/>
     <w:lsdException w:name="footnote text" w:semiHidden="1" w:unhideWhenUsed="1"/>
     <w:lsdException w:name="annotation text" w:semiHidden="1" w:unhideWhenUsed="1"/>
     <w:lsdException w:name="header" w:semiHidden="1" w:unhideWhenUsed="1"/>
     <w:lsdException w:name="footer" w:semiHidden="1" w:unhideWhenUsed="1"/>
     <w:lsdException w:name="index heading" w:semiHidden="1" w:unhideWhenUsed="1"/>
-    <w:lsdException w:name="caption" w:uiPriority="35" w:semiHidden="1" w:unhideWhenUsed="1" w:qFormat="1"/>
+    <w:lsdException w:name="caption" w:semiHidden="1" w:uiPriority="35" w:unhideWhenUsed="1" w:qFormat="1"/>
     <w:lsdException w:name="table of figures" w:semiHidden="1" w:unhideWhenUsed="1"/>
     <w:lsdException w:name="envelope address" w:semiHidden="1" w:unhideWhenUsed="1"/>
     <w:lsdException w:name="envelope return" w:semiHidden="1" w:unhideWhenUsed="1"/>
@@ -1209,7 +1094,7 @@
     <w:lsdException w:name="Title" w:uiPriority="10" w:qFormat="1"/>
     <w:lsdException w:name="Closing" w:semiHidden="1" w:unhideWhenUsed="1"/>
     <w:lsdException w:name="Signature" w:semiHidden="1" w:unhideWhenUsed="1"/>
-    <w:lsdException w:name="Default Paragraph Font" w:uiPriority="1" w:semiHidden="1" w:unhideWhenUsed="1"/>
+    <w:lsdException w:name="Default Paragraph Font" w:semiHidden="1" w:uiPriority="1" w:unhideWhenUsed="1"/>
     <w:lsdException w:name="Body Text" w:semiHidden="1" w:unhideWhenUsed="1"/>
     <w:lsdException w:name="Body Text Indent" w:semiHidden="1" w:unhideWhenUsed="1"/>
     <w:lsdException w:name="List Continue" w:semiHidden="1" w:unhideWhenUsed="1"/>
@@ -1409,8 +1294,8 @@
     <w:lsdException w:name="Subtle Reference" w:uiPriority="31" w:qFormat="1"/>
     <w:lsdException w:name="Intense Reference" w:uiPriority="32" w:qFormat="1"/>
     <w:lsdException w:name="Book Title" w:uiPriority="33" w:qFormat="1"/>
-    <w:lsdException w:name="Bibliography" w:uiPriority="37" w:semiHidden="1" w:unhideWhenUsed="1"/>
-    <w:lsdException w:name="TOC Heading" w:uiPriority="39" w:semiHidden="1" w:unhideWhenUsed="1" w:qFormat="1"/>
+    <w:lsdException w:name="Bibliography" w:semiHidden="1" w:uiPriority="37" w:unhideWhenUsed="1"/>
+    <w:lsdException w:name="TOC Heading" w:semiHidden="1" w:uiPriority="39" w:unhideWhenUsed="1" w:qFormat="1"/>
     <w:lsdException w:name="Plain Table 1" w:uiPriority="41"/>
     <w:lsdException w:name="Plain Table 2" w:uiPriority="42"/>
     <w:lsdException w:name="Plain Table 3" w:uiPriority="43"/>
@@ -1521,7 +1406,7 @@
     <w:lsdException w:name="Unresolved Mention" w:semiHidden="1" w:unhideWhenUsed="1"/>
     <w:lsdException w:name="Smart Link" w:semiHidden="1" w:unhideWhenUsed="1"/>
   </w:latentStyles>
-  <w:style w:type="paragraph" w:styleId="Normal" w:default="1">
+  <w:style w:type="paragraph" w:default="1" w:styleId="Normal">
     <w:name w:val="Normal"/>
     <w:qFormat/>
     <w:rsid w:val="008B0B9F"/>
@@ -1541,7 +1426,7 @@
       <w:outlineLvl w:val="0"/>
     </w:pPr>
     <w:rPr>
-      <w:rFonts w:asciiTheme="majorHAnsi" w:hAnsiTheme="majorHAnsi" w:eastAsiaTheme="majorEastAsia" w:cstheme="majorBidi"/>
+      <w:rFonts w:asciiTheme="majorHAnsi" w:eastAsiaTheme="majorEastAsia" w:hAnsiTheme="majorHAnsi" w:cstheme="majorBidi"/>
       <w:color w:val="1F3864" w:themeColor="accent1" w:themeShade="80"/>
       <w:sz w:val="36"/>
       <w:szCs w:val="36"/>
@@ -1564,7 +1449,7 @@
       <w:outlineLvl w:val="1"/>
     </w:pPr>
     <w:rPr>
-      <w:rFonts w:asciiTheme="majorHAnsi" w:hAnsiTheme="majorHAnsi" w:eastAsiaTheme="majorEastAsia" w:cstheme="majorBidi"/>
+      <w:rFonts w:asciiTheme="majorHAnsi" w:eastAsiaTheme="majorEastAsia" w:hAnsiTheme="majorHAnsi" w:cstheme="majorBidi"/>
       <w:color w:val="2F5496" w:themeColor="accent1" w:themeShade="BF"/>
       <w:sz w:val="32"/>
       <w:szCs w:val="32"/>
@@ -1587,7 +1472,7 @@
       <w:outlineLvl w:val="2"/>
     </w:pPr>
     <w:rPr>
-      <w:rFonts w:asciiTheme="majorHAnsi" w:hAnsiTheme="majorHAnsi" w:eastAsiaTheme="majorEastAsia" w:cstheme="majorBidi"/>
+      <w:rFonts w:asciiTheme="majorHAnsi" w:eastAsiaTheme="majorEastAsia" w:hAnsiTheme="majorHAnsi" w:cstheme="majorBidi"/>
       <w:color w:val="2F5496" w:themeColor="accent1" w:themeShade="BF"/>
       <w:sz w:val="28"/>
       <w:szCs w:val="28"/>
@@ -1610,7 +1495,7 @@
       <w:outlineLvl w:val="3"/>
     </w:pPr>
     <w:rPr>
-      <w:rFonts w:asciiTheme="majorHAnsi" w:hAnsiTheme="majorHAnsi" w:eastAsiaTheme="majorEastAsia" w:cstheme="majorBidi"/>
+      <w:rFonts w:asciiTheme="majorHAnsi" w:eastAsiaTheme="majorEastAsia" w:hAnsiTheme="majorHAnsi" w:cstheme="majorBidi"/>
       <w:color w:val="2F5496" w:themeColor="accent1" w:themeShade="BF"/>
       <w:sz w:val="24"/>
       <w:szCs w:val="24"/>
@@ -1633,7 +1518,7 @@
       <w:outlineLvl w:val="4"/>
     </w:pPr>
     <w:rPr>
-      <w:rFonts w:asciiTheme="majorHAnsi" w:hAnsiTheme="majorHAnsi" w:eastAsiaTheme="majorEastAsia" w:cstheme="majorBidi"/>
+      <w:rFonts w:asciiTheme="majorHAnsi" w:eastAsiaTheme="majorEastAsia" w:hAnsiTheme="majorHAnsi" w:cstheme="majorBidi"/>
       <w:caps/>
       <w:color w:val="2F5496" w:themeColor="accent1" w:themeShade="BF"/>
     </w:rPr>
@@ -1655,7 +1540,7 @@
       <w:outlineLvl w:val="5"/>
     </w:pPr>
     <w:rPr>
-      <w:rFonts w:asciiTheme="majorHAnsi" w:hAnsiTheme="majorHAnsi" w:eastAsiaTheme="majorEastAsia" w:cstheme="majorBidi"/>
+      <w:rFonts w:asciiTheme="majorHAnsi" w:eastAsiaTheme="majorEastAsia" w:hAnsiTheme="majorHAnsi" w:cstheme="majorBidi"/>
       <w:i/>
       <w:iCs/>
       <w:caps/>
@@ -1679,7 +1564,7 @@
       <w:outlineLvl w:val="6"/>
     </w:pPr>
     <w:rPr>
-      <w:rFonts w:asciiTheme="majorHAnsi" w:hAnsiTheme="majorHAnsi" w:eastAsiaTheme="majorEastAsia" w:cstheme="majorBidi"/>
+      <w:rFonts w:asciiTheme="majorHAnsi" w:eastAsiaTheme="majorEastAsia" w:hAnsiTheme="majorHAnsi" w:cstheme="majorBidi"/>
       <w:b/>
       <w:bCs/>
       <w:color w:val="1F3864" w:themeColor="accent1" w:themeShade="80"/>
@@ -1702,7 +1587,7 @@
       <w:outlineLvl w:val="7"/>
     </w:pPr>
     <w:rPr>
-      <w:rFonts w:asciiTheme="majorHAnsi" w:hAnsiTheme="majorHAnsi" w:eastAsiaTheme="majorEastAsia" w:cstheme="majorBidi"/>
+      <w:rFonts w:asciiTheme="majorHAnsi" w:eastAsiaTheme="majorEastAsia" w:hAnsiTheme="majorHAnsi" w:cstheme="majorBidi"/>
       <w:b/>
       <w:bCs/>
       <w:i/>
@@ -1727,19 +1612,19 @@
       <w:outlineLvl w:val="8"/>
     </w:pPr>
     <w:rPr>
-      <w:rFonts w:asciiTheme="majorHAnsi" w:hAnsiTheme="majorHAnsi" w:eastAsiaTheme="majorEastAsia" w:cstheme="majorBidi"/>
+      <w:rFonts w:asciiTheme="majorHAnsi" w:eastAsiaTheme="majorEastAsia" w:hAnsiTheme="majorHAnsi" w:cstheme="majorBidi"/>
       <w:i/>
       <w:iCs/>
       <w:color w:val="1F3864" w:themeColor="accent1" w:themeShade="80"/>
     </w:rPr>
   </w:style>
-  <w:style w:type="character" w:styleId="Fuentedeprrafopredeter" w:default="1">
+  <w:style w:type="character" w:default="1" w:styleId="Fuentedeprrafopredeter">
     <w:name w:val="Default Paragraph Font"/>
     <w:uiPriority w:val="1"/>
     <w:semiHidden/>
     <w:unhideWhenUsed/>
   </w:style>
-  <w:style w:type="table" w:styleId="Tablanormal" w:default="1">
+  <w:style w:type="table" w:default="1" w:styleId="Tablanormal">
     <w:name w:val="Normal Table"/>
     <w:uiPriority w:val="99"/>
     <w:semiHidden/>
@@ -1754,26 +1639,26 @@
       </w:tblCellMar>
     </w:tblPr>
   </w:style>
-  <w:style w:type="numbering" w:styleId="Sinlista" w:default="1">
+  <w:style w:type="numbering" w:default="1" w:styleId="Sinlista">
     <w:name w:val="No List"/>
     <w:uiPriority w:val="99"/>
     <w:semiHidden/>
     <w:unhideWhenUsed/>
   </w:style>
-  <w:style w:type="character" w:styleId="Ttulo1Car" w:customStyle="1">
+  <w:style w:type="character" w:customStyle="1" w:styleId="Ttulo1Car">
     <w:name w:val="Título 1 Car"/>
     <w:basedOn w:val="Fuentedeprrafopredeter"/>
     <w:link w:val="Ttulo1"/>
     <w:uiPriority w:val="9"/>
     <w:rsid w:val="008B0B9F"/>
     <w:rPr>
-      <w:rFonts w:asciiTheme="majorHAnsi" w:hAnsiTheme="majorHAnsi" w:eastAsiaTheme="majorEastAsia" w:cstheme="majorBidi"/>
+      <w:rFonts w:asciiTheme="majorHAnsi" w:eastAsiaTheme="majorEastAsia" w:hAnsiTheme="majorHAnsi" w:cstheme="majorBidi"/>
       <w:color w:val="1F3864" w:themeColor="accent1" w:themeShade="80"/>
       <w:sz w:val="36"/>
       <w:szCs w:val="36"/>
     </w:rPr>
   </w:style>
-  <w:style w:type="character" w:styleId="Ttulo2Car" w:customStyle="1">
+  <w:style w:type="character" w:customStyle="1" w:styleId="Ttulo2Car">
     <w:name w:val="Título 2 Car"/>
     <w:basedOn w:val="Fuentedeprrafopredeter"/>
     <w:link w:val="Ttulo2"/>
@@ -1781,13 +1666,13 @@
     <w:semiHidden/>
     <w:rsid w:val="008B0B9F"/>
     <w:rPr>
-      <w:rFonts w:asciiTheme="majorHAnsi" w:hAnsiTheme="majorHAnsi" w:eastAsiaTheme="majorEastAsia" w:cstheme="majorBidi"/>
+      <w:rFonts w:asciiTheme="majorHAnsi" w:eastAsiaTheme="majorEastAsia" w:hAnsiTheme="majorHAnsi" w:cstheme="majorBidi"/>
       <w:color w:val="2F5496" w:themeColor="accent1" w:themeShade="BF"/>
       <w:sz w:val="32"/>
       <w:szCs w:val="32"/>
     </w:rPr>
   </w:style>
-  <w:style w:type="character" w:styleId="Ttulo3Car" w:customStyle="1">
+  <w:style w:type="character" w:customStyle="1" w:styleId="Ttulo3Car">
     <w:name w:val="Título 3 Car"/>
     <w:basedOn w:val="Fuentedeprrafopredeter"/>
     <w:link w:val="Ttulo3"/>
@@ -1795,13 +1680,13 @@
     <w:semiHidden/>
     <w:rsid w:val="008B0B9F"/>
     <w:rPr>
-      <w:rFonts w:asciiTheme="majorHAnsi" w:hAnsiTheme="majorHAnsi" w:eastAsiaTheme="majorEastAsia" w:cstheme="majorBidi"/>
+      <w:rFonts w:asciiTheme="majorHAnsi" w:eastAsiaTheme="majorEastAsia" w:hAnsiTheme="majorHAnsi" w:cstheme="majorBidi"/>
       <w:color w:val="2F5496" w:themeColor="accent1" w:themeShade="BF"/>
       <w:sz w:val="28"/>
       <w:szCs w:val="28"/>
     </w:rPr>
   </w:style>
-  <w:style w:type="character" w:styleId="Ttulo4Car" w:customStyle="1">
+  <w:style w:type="character" w:customStyle="1" w:styleId="Ttulo4Car">
     <w:name w:val="Título 4 Car"/>
     <w:basedOn w:val="Fuentedeprrafopredeter"/>
     <w:link w:val="Ttulo4"/>
@@ -1809,13 +1694,13 @@
     <w:semiHidden/>
     <w:rsid w:val="008B0B9F"/>
     <w:rPr>
-      <w:rFonts w:asciiTheme="majorHAnsi" w:hAnsiTheme="majorHAnsi" w:eastAsiaTheme="majorEastAsia" w:cstheme="majorBidi"/>
+      <w:rFonts w:asciiTheme="majorHAnsi" w:eastAsiaTheme="majorEastAsia" w:hAnsiTheme="majorHAnsi" w:cstheme="majorBidi"/>
       <w:color w:val="2F5496" w:themeColor="accent1" w:themeShade="BF"/>
       <w:sz w:val="24"/>
       <w:szCs w:val="24"/>
     </w:rPr>
   </w:style>
-  <w:style w:type="character" w:styleId="Ttulo5Car" w:customStyle="1">
+  <w:style w:type="character" w:customStyle="1" w:styleId="Ttulo5Car">
     <w:name w:val="Título 5 Car"/>
     <w:basedOn w:val="Fuentedeprrafopredeter"/>
     <w:link w:val="Ttulo5"/>
@@ -1823,12 +1708,12 @@
     <w:semiHidden/>
     <w:rsid w:val="008B0B9F"/>
     <w:rPr>
-      <w:rFonts w:asciiTheme="majorHAnsi" w:hAnsiTheme="majorHAnsi" w:eastAsiaTheme="majorEastAsia" w:cstheme="majorBidi"/>
+      <w:rFonts w:asciiTheme="majorHAnsi" w:eastAsiaTheme="majorEastAsia" w:hAnsiTheme="majorHAnsi" w:cstheme="majorBidi"/>
       <w:caps/>
       <w:color w:val="2F5496" w:themeColor="accent1" w:themeShade="BF"/>
     </w:rPr>
   </w:style>
-  <w:style w:type="character" w:styleId="Ttulo6Car" w:customStyle="1">
+  <w:style w:type="character" w:customStyle="1" w:styleId="Ttulo6Car">
     <w:name w:val="Título 6 Car"/>
     <w:basedOn w:val="Fuentedeprrafopredeter"/>
     <w:link w:val="Ttulo6"/>
@@ -1836,14 +1721,14 @@
     <w:semiHidden/>
     <w:rsid w:val="008B0B9F"/>
     <w:rPr>
-      <w:rFonts w:asciiTheme="majorHAnsi" w:hAnsiTheme="majorHAnsi" w:eastAsiaTheme="majorEastAsia" w:cstheme="majorBidi"/>
+      <w:rFonts w:asciiTheme="majorHAnsi" w:eastAsiaTheme="majorEastAsia" w:hAnsiTheme="majorHAnsi" w:cstheme="majorBidi"/>
       <w:i/>
       <w:iCs/>
       <w:caps/>
       <w:color w:val="1F3864" w:themeColor="accent1" w:themeShade="80"/>
     </w:rPr>
   </w:style>
-  <w:style w:type="character" w:styleId="Ttulo7Car" w:customStyle="1">
+  <w:style w:type="character" w:customStyle="1" w:styleId="Ttulo7Car">
     <w:name w:val="Título 7 Car"/>
     <w:basedOn w:val="Fuentedeprrafopredeter"/>
     <w:link w:val="Ttulo7"/>
@@ -1851,13 +1736,13 @@
     <w:semiHidden/>
     <w:rsid w:val="008B0B9F"/>
     <w:rPr>
-      <w:rFonts w:asciiTheme="majorHAnsi" w:hAnsiTheme="majorHAnsi" w:eastAsiaTheme="majorEastAsia" w:cstheme="majorBidi"/>
+      <w:rFonts w:asciiTheme="majorHAnsi" w:eastAsiaTheme="majorEastAsia" w:hAnsiTheme="majorHAnsi" w:cstheme="majorBidi"/>
       <w:b/>
       <w:bCs/>
       <w:color w:val="1F3864" w:themeColor="accent1" w:themeShade="80"/>
     </w:rPr>
   </w:style>
-  <w:style w:type="character" w:styleId="Ttulo8Car" w:customStyle="1">
+  <w:style w:type="character" w:customStyle="1" w:styleId="Ttulo8Car">
     <w:name w:val="Título 8 Car"/>
     <w:basedOn w:val="Fuentedeprrafopredeter"/>
     <w:link w:val="Ttulo8"/>
@@ -1865,7 +1750,7 @@
     <w:semiHidden/>
     <w:rsid w:val="008B0B9F"/>
     <w:rPr>
-      <w:rFonts w:asciiTheme="majorHAnsi" w:hAnsiTheme="majorHAnsi" w:eastAsiaTheme="majorEastAsia" w:cstheme="majorBidi"/>
+      <w:rFonts w:asciiTheme="majorHAnsi" w:eastAsiaTheme="majorEastAsia" w:hAnsiTheme="majorHAnsi" w:cstheme="majorBidi"/>
       <w:b/>
       <w:bCs/>
       <w:i/>
@@ -1873,7 +1758,7 @@
       <w:color w:val="1F3864" w:themeColor="accent1" w:themeShade="80"/>
     </w:rPr>
   </w:style>
-  <w:style w:type="character" w:styleId="Ttulo9Car" w:customStyle="1">
+  <w:style w:type="character" w:customStyle="1" w:styleId="Ttulo9Car">
     <w:name w:val="Título 9 Car"/>
     <w:basedOn w:val="Fuentedeprrafopredeter"/>
     <w:link w:val="Ttulo9"/>
@@ -1881,7 +1766,7 @@
     <w:semiHidden/>
     <w:rsid w:val="008B0B9F"/>
     <w:rPr>
-      <w:rFonts w:asciiTheme="majorHAnsi" w:hAnsiTheme="majorHAnsi" w:eastAsiaTheme="majorEastAsia" w:cstheme="majorBidi"/>
+      <w:rFonts w:asciiTheme="majorHAnsi" w:eastAsiaTheme="majorEastAsia" w:hAnsiTheme="majorHAnsi" w:cstheme="majorBidi"/>
       <w:i/>
       <w:iCs/>
       <w:color w:val="1F3864" w:themeColor="accent1" w:themeShade="80"/>
@@ -1919,7 +1804,7 @@
       <w:contextualSpacing/>
     </w:pPr>
     <w:rPr>
-      <w:rFonts w:asciiTheme="majorHAnsi" w:hAnsiTheme="majorHAnsi" w:eastAsiaTheme="majorEastAsia" w:cstheme="majorBidi"/>
+      <w:rFonts w:asciiTheme="majorHAnsi" w:eastAsiaTheme="majorEastAsia" w:hAnsiTheme="majorHAnsi" w:cstheme="majorBidi"/>
       <w:caps/>
       <w:color w:val="44546A" w:themeColor="text2"/>
       <w:spacing w:val="-15"/>
@@ -1927,14 +1812,14 @@
       <w:szCs w:val="72"/>
     </w:rPr>
   </w:style>
-  <w:style w:type="character" w:styleId="TtuloCar" w:customStyle="1">
+  <w:style w:type="character" w:customStyle="1" w:styleId="TtuloCar">
     <w:name w:val="Título Car"/>
     <w:basedOn w:val="Fuentedeprrafopredeter"/>
     <w:link w:val="Ttulo"/>
     <w:uiPriority w:val="10"/>
     <w:rsid w:val="008B0B9F"/>
     <w:rPr>
-      <w:rFonts w:asciiTheme="majorHAnsi" w:hAnsiTheme="majorHAnsi" w:eastAsiaTheme="majorEastAsia" w:cstheme="majorBidi"/>
+      <w:rFonts w:asciiTheme="majorHAnsi" w:eastAsiaTheme="majorEastAsia" w:hAnsiTheme="majorHAnsi" w:cstheme="majorBidi"/>
       <w:caps/>
       <w:color w:val="44546A" w:themeColor="text2"/>
       <w:spacing w:val="-15"/>
@@ -1957,20 +1842,20 @@
       <w:spacing w:after="240" w:line="240" w:lineRule="auto"/>
     </w:pPr>
     <w:rPr>
-      <w:rFonts w:asciiTheme="majorHAnsi" w:hAnsiTheme="majorHAnsi" w:eastAsiaTheme="majorEastAsia" w:cstheme="majorBidi"/>
+      <w:rFonts w:asciiTheme="majorHAnsi" w:eastAsiaTheme="majorEastAsia" w:hAnsiTheme="majorHAnsi" w:cstheme="majorBidi"/>
       <w:color w:val="4472C4" w:themeColor="accent1"/>
       <w:sz w:val="28"/>
       <w:szCs w:val="28"/>
     </w:rPr>
   </w:style>
-  <w:style w:type="character" w:styleId="SubttuloCar" w:customStyle="1">
+  <w:style w:type="character" w:customStyle="1" w:styleId="SubttuloCar">
     <w:name w:val="Subtítulo Car"/>
     <w:basedOn w:val="Fuentedeprrafopredeter"/>
     <w:link w:val="Subttulo"/>
     <w:uiPriority w:val="11"/>
     <w:rsid w:val="008B0B9F"/>
     <w:rPr>
-      <w:rFonts w:asciiTheme="majorHAnsi" w:hAnsiTheme="majorHAnsi" w:eastAsiaTheme="majorEastAsia" w:cstheme="majorBidi"/>
+      <w:rFonts w:asciiTheme="majorHAnsi" w:eastAsiaTheme="majorEastAsia" w:hAnsiTheme="majorHAnsi" w:cstheme="majorBidi"/>
       <w:color w:val="4472C4" w:themeColor="accent1"/>
       <w:sz w:val="28"/>
       <w:szCs w:val="28"/>
@@ -2036,7 +1921,7 @@
       <w:szCs w:val="24"/>
     </w:rPr>
   </w:style>
-  <w:style w:type="character" w:styleId="CitaCar" w:customStyle="1">
+  <w:style w:type="character" w:customStyle="1" w:styleId="CitaCar">
     <w:name w:val="Cita Car"/>
     <w:basedOn w:val="Fuentedeprrafopredeter"/>
     <w:link w:val="Cita"/>
@@ -2062,21 +1947,21 @@
       <w:jc w:val="center"/>
     </w:pPr>
     <w:rPr>
-      <w:rFonts w:asciiTheme="majorHAnsi" w:hAnsiTheme="majorHAnsi" w:eastAsiaTheme="majorEastAsia" w:cstheme="majorBidi"/>
+      <w:rFonts w:asciiTheme="majorHAnsi" w:eastAsiaTheme="majorEastAsia" w:hAnsiTheme="majorHAnsi" w:cstheme="majorBidi"/>
       <w:color w:val="44546A" w:themeColor="text2"/>
       <w:spacing w:val="-6"/>
       <w:sz w:val="32"/>
       <w:szCs w:val="32"/>
     </w:rPr>
   </w:style>
-  <w:style w:type="character" w:styleId="CitadestacadaCar" w:customStyle="1">
+  <w:style w:type="character" w:customStyle="1" w:styleId="CitadestacadaCar">
     <w:name w:val="Cita destacada Car"/>
     <w:basedOn w:val="Fuentedeprrafopredeter"/>
     <w:link w:val="Citadestacada"/>
     <w:uiPriority w:val="30"/>
     <w:rsid w:val="008B0B9F"/>
     <w:rPr>
-      <w:rFonts w:asciiTheme="majorHAnsi" w:hAnsiTheme="majorHAnsi" w:eastAsiaTheme="majorEastAsia" w:cstheme="majorBidi"/>
+      <w:rFonts w:asciiTheme="majorHAnsi" w:eastAsiaTheme="majorEastAsia" w:hAnsiTheme="majorHAnsi" w:cstheme="majorBidi"/>
       <w:color w:val="44546A" w:themeColor="text2"/>
       <w:spacing w:val="-6"/>
       <w:sz w:val="32"/>
@@ -2118,7 +2003,7 @@
       <w:smallCaps/>
       <w:color w:val="595959" w:themeColor="text1" w:themeTint="A6"/>
       <w:u w:val="none" w:color="7F7F7F" w:themeColor="text1" w:themeTint="80"/>
-      <w:bdr w:val="none" w:color="auto" w:sz="0" w:space="0"/>
+      <w:bdr w:val="none" w:sz="0" w:space="0" w:color="auto"/>
     </w:rPr>
   </w:style>
   <w:style w:type="character" w:styleId="Referenciaintensa">
@@ -2170,12 +2055,12 @@
     </w:pPr>
     <w:tblPr>
       <w:tblBorders>
-        <w:top w:val="single" w:color="auto" w:sz="4" w:space="0"/>
-        <w:left w:val="single" w:color="auto" w:sz="4" w:space="0"/>
-        <w:bottom w:val="single" w:color="auto" w:sz="4" w:space="0"/>
-        <w:right w:val="single" w:color="auto" w:sz="4" w:space="0"/>
-        <w:insideH w:val="single" w:color="auto" w:sz="4" w:space="0"/>
-        <w:insideV w:val="single" w:color="auto" w:sz="4" w:space="0"/>
+        <w:top w:val="single" w:sz="4" w:space="0" w:color="auto"/>
+        <w:left w:val="single" w:sz="4" w:space="0" w:color="auto"/>
+        <w:bottom w:val="single" w:sz="4" w:space="0" w:color="auto"/>
+        <w:right w:val="single" w:sz="4" w:space="0" w:color="auto"/>
+        <w:insideH w:val="single" w:sz="4" w:space="0" w:color="auto"/>
+        <w:insideV w:val="single" w:sz="4" w:space="0" w:color="auto"/>
       </w:tblBorders>
     </w:tblPr>
   </w:style>

</xml_diff>